<commit_message>
se respañlda para subir
</commit_message>
<xml_diff>
--- a/Proyecto 2.0 - Yerika y Kaina.docx
+++ b/Proyecto 2.0 - Yerika y Kaina.docx
@@ -10582,6 +10582,10 @@
         <w:t xml:space="preserve"> color marrón oscuro (</w:t>
       </w:r>
       <w:r>
+        <w:rPr>
+          <w:b/>
+          <w:bCs/>
+        </w:rPr>
         <w:t>#703D1C</w:t>
       </w:r>
       <w:r>
@@ -10608,10 +10612,14 @@
         <w:t xml:space="preserve"> de color blanco (</w:t>
       </w:r>
       <w:r>
-        <w:t>#</w:t>
-      </w:r>
-      <w:r>
-        <w:t>FFFFFF)</w:t>
+        <w:rPr>
+          <w:b/>
+          <w:bCs/>
+        </w:rPr>
+        <w:t>#FFFFFF</w:t>
+      </w:r>
+      <w:r>
+        <w:t>)</w:t>
       </w:r>
       <w:r>
         <w:t xml:space="preserve"> </w:t>
@@ -10696,14 +10704,7 @@
           <w:b/>
           <w:bCs/>
         </w:rPr>
-        <w:t xml:space="preserve">Inicio, Menú y </w:t>
-      </w:r>
-      <w:r>
-        <w:rPr>
-          <w:b/>
-          <w:bCs/>
-        </w:rPr>
-        <w:t>Nosotros</w:t>
+        <w:t>Inicio, Menú y Nosotros</w:t>
       </w:r>
       <w:r>
         <w:t>.</w:t>
@@ -10881,16 +10882,7 @@
         <w:t>Métodos de pago</w:t>
       </w:r>
       <w:r>
-        <w:t xml:space="preserve"> con las tipografías </w:t>
-      </w:r>
-      <w:r>
-        <w:t>Inter Regular</w:t>
-      </w:r>
-      <w:r>
-        <w:t xml:space="preserve"> y</w:t>
-      </w:r>
-      <w:r>
-        <w:t xml:space="preserve"> Abril </w:t>
+        <w:t xml:space="preserve"> con las tipografías Inter Regular y Abril </w:t>
       </w:r>
       <w:proofErr w:type="spellStart"/>
       <w:r>
@@ -10898,7 +10890,17 @@
       </w:r>
       <w:proofErr w:type="spellEnd"/>
       <w:r>
-        <w:t xml:space="preserve"> color negro (#00000). Debajo s</w:t>
+        <w:t xml:space="preserve"> color negro (</w:t>
+      </w:r>
+      <w:r>
+        <w:rPr>
+          <w:b/>
+          <w:bCs/>
+        </w:rPr>
+        <w:t>#00000</w:t>
+      </w:r>
+      <w:r>
+        <w:t>). Debajo s</w:t>
       </w:r>
       <w:r>
         <w:t>ección</w:t>
@@ -10911,42 +10913,60 @@
       </w:r>
       <w:r>
         <w:rPr>
+          <w:b/>
+        </w:rPr>
+        <w:t>#BC7B4F</w:t>
+      </w:r>
+      <w:r>
+        <w:rPr>
           <w:bCs/>
         </w:rPr>
-        <w:t>#BC7B4F</w:t>
+        <w:t>)</w:t>
       </w:r>
       <w:r>
         <w:rPr>
           <w:bCs/>
         </w:rPr>
-        <w:t>)</w:t>
-      </w:r>
-      <w:r>
-        <w:rPr>
+        <w:t xml:space="preserve"> </w:t>
+      </w:r>
+      <w:r>
+        <w:t>con tres íconos</w:t>
+      </w:r>
+      <w:r>
+        <w:t xml:space="preserve"> dentro de </w:t>
+      </w:r>
+      <w:r>
+        <w:t xml:space="preserve">círculos, con texto superior indicando los métodos de pago de cada uno </w:t>
+      </w:r>
+      <w:r>
+        <w:t>(SINPE, Tarjeta, Efectivo)</w:t>
+      </w:r>
+      <w:r>
+        <w:t xml:space="preserve"> </w:t>
+      </w:r>
+      <w:r>
+        <w:t>alineados horizontalmente</w:t>
+      </w:r>
+      <w:r>
+        <w:t xml:space="preserve"> color </w:t>
+      </w:r>
+      <w:bookmarkStart w:id="0" w:name="_Hlk215641877"/>
+      <w:r>
+        <w:t>blanco (</w:t>
+      </w:r>
+      <w:r>
+        <w:rPr>
+          <w:b/>
           <w:bCs/>
         </w:rPr>
-        <w:t xml:space="preserve"> </w:t>
-      </w:r>
-      <w:r>
-        <w:t>con tres íconos</w:t>
-      </w:r>
-      <w:r>
-        <w:t xml:space="preserve"> dentro de </w:t>
-      </w:r>
-      <w:r>
-        <w:t xml:space="preserve">círculos, con texto superior indicando los métodos de pago de cada uno </w:t>
-      </w:r>
-      <w:r>
-        <w:t>(SINPE, Tarjeta, Efectivo)</w:t>
-      </w:r>
-      <w:r>
-        <w:t xml:space="preserve"> </w:t>
-      </w:r>
-      <w:r>
-        <w:t>alineados horizontalmente</w:t>
-      </w:r>
-      <w:r>
-        <w:t xml:space="preserve"> color blanco (#FFFFFF), centrado en la página. </w:t>
+        <w:t>#FFFFFF</w:t>
+      </w:r>
+      <w:r>
+        <w:t xml:space="preserve">), </w:t>
+      </w:r>
+      <w:bookmarkEnd w:id="0"/>
+      <w:r>
+        <w:t xml:space="preserve">centrado en la página. </w:t>
       </w:r>
     </w:p>
     <w:p>
@@ -10964,31 +10984,117 @@
         <w:t>Nuestra cafetería:</w:t>
       </w:r>
       <w:r>
-        <w:t xml:space="preserve"> Título + tres rectángulos con íconos y texto para destacar servicios (</w:t>
+        <w:t xml:space="preserve"> </w:t>
+      </w:r>
+      <w:r>
+        <w:t>Fondo color Crema Marfil (</w:t>
+      </w:r>
+      <w:r>
+        <w:rPr>
+          <w:b/>
+          <w:bCs/>
+        </w:rPr>
+        <w:t>#F8EFD9</w:t>
+      </w:r>
+      <w:r>
+        <w:t>) con t</w:t>
+      </w:r>
+      <w:r>
+        <w:t>ítulo</w:t>
+      </w:r>
+      <w:r>
+        <w:t xml:space="preserve"> “</w:t>
+      </w:r>
+      <w:r>
+        <w:t>SOBRE</w:t>
+      </w:r>
+      <w:r>
+        <w:t xml:space="preserve"> NUESTRA CAFETERIA” con variaciones tipografías (</w:t>
+      </w:r>
+      <w:r>
+        <w:rPr>
+          <w:b/>
+          <w:bCs/>
+        </w:rPr>
+        <w:t xml:space="preserve">Poppins, Abril </w:t>
       </w:r>
       <w:proofErr w:type="spellStart"/>
       <w:r>
-        <w:t>Wi</w:t>
+        <w:rPr>
+          <w:b/>
+          <w:bCs/>
+        </w:rPr>
+        <w:t>Fatface</w:t>
       </w:r>
       <w:proofErr w:type="spellEnd"/>
       <w:r>
-        <w:t xml:space="preserve">-Fi gratis, </w:t>
-      </w:r>
-      <w:proofErr w:type="spellStart"/>
-      <w:r>
-        <w:t>Pet</w:t>
-      </w:r>
-      <w:proofErr w:type="spellEnd"/>
-      <w:r>
-        <w:t xml:space="preserve"> </w:t>
-      </w:r>
-      <w:proofErr w:type="spellStart"/>
-      <w:r>
-        <w:t>Friendly</w:t>
-      </w:r>
-      <w:proofErr w:type="spellEnd"/>
-      <w:r>
-        <w:t>, Coworking).</w:t>
+        <w:t xml:space="preserve">) y variaciones de colores </w:t>
+      </w:r>
+      <w:r>
+        <w:t xml:space="preserve">marrón oscuro </w:t>
+      </w:r>
+      <w:r>
+        <w:lastRenderedPageBreak/>
+        <w:t>(</w:t>
+      </w:r>
+      <w:r>
+        <w:rPr>
+          <w:b/>
+          <w:bCs/>
+        </w:rPr>
+        <w:t>#703D1C</w:t>
+      </w:r>
+      <w:r>
+        <w:t>),</w:t>
+      </w:r>
+      <w:r>
+        <w:t xml:space="preserve"> </w:t>
+      </w:r>
+      <w:r>
+        <w:t>marrón canela (</w:t>
+      </w:r>
+      <w:r>
+        <w:rPr>
+          <w:b/>
+        </w:rPr>
+        <w:t>#BC7B4</w:t>
+      </w:r>
+      <w:r>
+        <w:rPr>
+          <w:b/>
+        </w:rPr>
+        <w:t>F</w:t>
+      </w:r>
+      <w:r>
+        <w:rPr>
+          <w:bCs/>
+        </w:rPr>
+        <w:t xml:space="preserve">) </w:t>
+      </w:r>
+      <w:r>
+        <w:t xml:space="preserve">y </w:t>
+      </w:r>
+      <w:r>
+        <w:t>color blanco (</w:t>
+      </w:r>
+      <w:r>
+        <w:rPr>
+          <w:b/>
+          <w:bCs/>
+        </w:rPr>
+        <w:t>#FFFFFF</w:t>
+      </w:r>
+      <w:r>
+        <w:t>)</w:t>
+      </w:r>
+      <w:r>
+        <w:t xml:space="preserve"> todo posicionado y centrado a como se vio en la vista proporcionada</w:t>
+      </w:r>
+      <w:r>
+        <w:t>.</w:t>
+      </w:r>
+      <w:r>
+        <w:t xml:space="preserve"> </w:t>
       </w:r>
     </w:p>
     <w:p>
@@ -11003,11 +11109,112 @@
           <w:b/>
           <w:bCs/>
         </w:rPr>
-        <w:lastRenderedPageBreak/>
-        <w:t>Horario:</w:t>
-      </w:r>
-      <w:r>
-        <w:t xml:space="preserve"> Ícono de reloj + texto con horas de apertura/cierre.</w:t>
+        <w:t>Servicio</w:t>
+      </w:r>
+      <w:r>
+        <w:rPr>
+          <w:b/>
+          <w:bCs/>
+        </w:rPr>
+        <w:t>s</w:t>
+      </w:r>
+      <w:r>
+        <w:rPr>
+          <w:b/>
+          <w:bCs/>
+        </w:rPr>
+        <w:t>:</w:t>
+      </w:r>
+      <w:r>
+        <w:t xml:space="preserve"> </w:t>
+      </w:r>
+      <w:r>
+        <w:t>tres rectángulos</w:t>
+      </w:r>
+      <w:r>
+        <w:t xml:space="preserve"> redondeados</w:t>
+      </w:r>
+      <w:r>
+        <w:t xml:space="preserve"> con </w:t>
+      </w:r>
+      <w:r>
+        <w:t>borde y letra color</w:t>
+      </w:r>
+      <w:r>
+        <w:t xml:space="preserve"> </w:t>
+      </w:r>
+      <w:r>
+        <w:t>marrón canela (</w:t>
+      </w:r>
+      <w:r>
+        <w:rPr>
+          <w:b/>
+        </w:rPr>
+        <w:t>#BC7B4F</w:t>
+      </w:r>
+      <w:r>
+        <w:rPr>
+          <w:bCs/>
+        </w:rPr>
+        <w:t>)</w:t>
+      </w:r>
+      <w:r>
+        <w:rPr>
+          <w:bCs/>
+        </w:rPr>
+        <w:t>, cada uno con</w:t>
+      </w:r>
+      <w:r>
+        <w:t xml:space="preserve"> texto para destacar servicios (</w:t>
+      </w:r>
+      <w:proofErr w:type="spellStart"/>
+      <w:r>
+        <w:t>Wi</w:t>
+      </w:r>
+      <w:proofErr w:type="spellEnd"/>
+      <w:r>
+        <w:t xml:space="preserve">-Fi gratis, </w:t>
+      </w:r>
+      <w:proofErr w:type="spellStart"/>
+      <w:r>
+        <w:t>Pet</w:t>
+      </w:r>
+      <w:proofErr w:type="spellEnd"/>
+      <w:r>
+        <w:t xml:space="preserve"> </w:t>
+      </w:r>
+      <w:proofErr w:type="spellStart"/>
+      <w:r>
+        <w:t>Friendly</w:t>
+      </w:r>
+      <w:proofErr w:type="spellEnd"/>
+      <w:r>
+        <w:t>, Coworking)</w:t>
+      </w:r>
+      <w:r>
+        <w:t>, con la tipografía (</w:t>
+      </w:r>
+      <w:r>
+        <w:rPr>
+          <w:b/>
+          <w:bCs/>
+        </w:rPr>
+        <w:t>Poppins</w:t>
+      </w:r>
+      <w:r>
+        <w:t>)</w:t>
+      </w:r>
+      <w:r>
+        <w:t xml:space="preserve"> posicionado en la parte izquierda de la pantalla debajo del título</w:t>
+      </w:r>
+      <w:r>
+        <w:t>, al lado de horario</w:t>
+      </w:r>
+      <w:r>
+        <w:t>.</w:t>
+      </w:r>
+      <w:r>
+        <w:t xml:space="preserve"> </w:t>
       </w:r>
     </w:p>
     <w:p>
@@ -11022,10 +11229,138 @@
           <w:b/>
           <w:bCs/>
         </w:rPr>
-        <w:t>Ubicación:</w:t>
-      </w:r>
-      <w:r>
-        <w:t xml:space="preserve"> Botón con enlace a Google Maps + dirección escrita.</w:t>
+        <w:t>Horario:</w:t>
+      </w:r>
+      <w:r>
+        <w:t xml:space="preserve"> </w:t>
+      </w:r>
+      <w:r>
+        <w:t xml:space="preserve"> Fondo color </w:t>
+      </w:r>
+      <w:r>
+        <w:t>marrón canela (</w:t>
+      </w:r>
+      <w:r>
+        <w:rPr>
+          <w:b/>
+        </w:rPr>
+        <w:t>#BC7B4</w:t>
+      </w:r>
+      <w:proofErr w:type="gramStart"/>
+      <w:r>
+        <w:rPr>
+          <w:b/>
+        </w:rPr>
+        <w:t>F</w:t>
+      </w:r>
+      <w:r>
+        <w:rPr>
+          <w:bCs/>
+        </w:rPr>
+        <w:t xml:space="preserve">) </w:t>
+      </w:r>
+      <w:r>
+        <w:t xml:space="preserve"> </w:t>
+      </w:r>
+      <w:r>
+        <w:t>Ícono</w:t>
+      </w:r>
+      <w:proofErr w:type="gramEnd"/>
+      <w:r>
+        <w:t xml:space="preserve"> de reloj</w:t>
+      </w:r>
+      <w:r>
+        <w:t xml:space="preserve"> color </w:t>
+      </w:r>
+      <w:r>
+        <w:t>blanco (</w:t>
+      </w:r>
+      <w:r>
+        <w:rPr>
+          <w:b/>
+          <w:bCs/>
+        </w:rPr>
+        <w:t>#FFFFFF</w:t>
+      </w:r>
+      <w:r>
+        <w:t>)</w:t>
+      </w:r>
+      <w:r>
+        <w:t xml:space="preserve"> </w:t>
+      </w:r>
+      <w:r>
+        <w:t>centrado en la parte alta</w:t>
+      </w:r>
+      <w:r>
+        <w:t>,</w:t>
+      </w:r>
+      <w:r>
+        <w:t xml:space="preserve"> debajo del icono, </w:t>
+      </w:r>
+      <w:r>
+        <w:t xml:space="preserve">texto </w:t>
+      </w:r>
+      <w:r>
+        <w:t xml:space="preserve">color </w:t>
+      </w:r>
+      <w:r>
+        <w:t>blanco (</w:t>
+      </w:r>
+      <w:r>
+        <w:rPr>
+          <w:b/>
+          <w:bCs/>
+        </w:rPr>
+        <w:t>#FFFFFF</w:t>
+      </w:r>
+      <w:r>
+        <w:t>)</w:t>
+      </w:r>
+      <w:r>
+        <w:t xml:space="preserve"> indicando</w:t>
+      </w:r>
+      <w:r>
+        <w:t xml:space="preserve"> horas de apertura/cierre</w:t>
+      </w:r>
+      <w:r>
+        <w:t xml:space="preserve"> </w:t>
+      </w:r>
+      <w:r>
+        <w:t>con variaciones tipografías (</w:t>
+      </w:r>
+      <w:r>
+        <w:rPr>
+          <w:b/>
+          <w:bCs/>
+        </w:rPr>
+        <w:t xml:space="preserve">Poppins, Abril </w:t>
+      </w:r>
+      <w:proofErr w:type="spellStart"/>
+      <w:r>
+        <w:rPr>
+          <w:b/>
+          <w:bCs/>
+        </w:rPr>
+        <w:t>Fatface</w:t>
+      </w:r>
+      <w:proofErr w:type="spellEnd"/>
+      <w:r>
+        <w:t>)</w:t>
+      </w:r>
+      <w:r>
+        <w:t>.</w:t>
+      </w:r>
+      <w:r>
+        <w:t xml:space="preserve"> Todo debajo del titulo</w:t>
+      </w:r>
+      <w:r>
+        <w:t xml:space="preserve"> </w:t>
+      </w:r>
+      <w:r>
+        <w:t>centrado y en medio de servicios y ubicación</w:t>
+      </w:r>
+      <w:r>
+        <w:t>.</w:t>
       </w:r>
     </w:p>
     <w:p>
@@ -11040,10 +11375,144 @@
           <w:b/>
           <w:bCs/>
         </w:rPr>
+        <w:t>Ubicación:</w:t>
+      </w:r>
+      <w:r>
+        <w:t xml:space="preserve"> Botón</w:t>
+      </w:r>
+      <w:r>
+        <w:t xml:space="preserve"> cuadrado con borde redondeado, borde </w:t>
+      </w:r>
+      <w:r>
+        <w:t>texto color marrón oscuro (</w:t>
+      </w:r>
+      <w:r>
+        <w:rPr>
+          <w:b/>
+          <w:bCs/>
+        </w:rPr>
+        <w:t>#703D1C</w:t>
+      </w:r>
+      <w:r>
+        <w:t>)</w:t>
+      </w:r>
+      <w:r>
+        <w:t>,</w:t>
+      </w:r>
+      <w:r>
+        <w:t xml:space="preserve"> </w:t>
+      </w:r>
+      <w:r>
+        <w:t xml:space="preserve">al hacer </w:t>
+      </w:r>
+      <w:proofErr w:type="spellStart"/>
+      <w:proofErr w:type="gramStart"/>
+      <w:r>
+        <w:t>click</w:t>
+      </w:r>
+      <w:proofErr w:type="spellEnd"/>
+      <w:proofErr w:type="gramEnd"/>
+      <w:r>
+        <w:t xml:space="preserve"> redirecciona</w:t>
+      </w:r>
+      <w:r>
+        <w:t xml:space="preserve"> a Google </w:t>
+      </w:r>
+      <w:proofErr w:type="spellStart"/>
+      <w:r>
+        <w:t>Maps</w:t>
+      </w:r>
+      <w:proofErr w:type="spellEnd"/>
+      <w:r>
+        <w:t xml:space="preserve">. </w:t>
+      </w:r>
+      <w:r>
+        <w:t>Título</w:t>
+      </w:r>
+      <w:r>
+        <w:t xml:space="preserve"> (Ubicación) y </w:t>
+      </w:r>
+      <w:r>
+        <w:t>texto</w:t>
+      </w:r>
+      <w:r>
+        <w:t xml:space="preserve"> indicando </w:t>
+      </w:r>
+      <w:r>
+        <w:t>dirección</w:t>
+      </w:r>
+      <w:r>
+        <w:t xml:space="preserve">, </w:t>
+      </w:r>
+      <w:r>
+        <w:t>color marrón oscuro (</w:t>
+      </w:r>
+      <w:r>
+        <w:rPr>
+          <w:b/>
+          <w:bCs/>
+        </w:rPr>
+        <w:t>#703D1C</w:t>
+      </w:r>
+      <w:r>
+        <w:t>) con variaciones tipografías (</w:t>
+      </w:r>
+      <w:r>
+        <w:rPr>
+          <w:b/>
+          <w:bCs/>
+        </w:rPr>
+        <w:t xml:space="preserve">Poppins, Abril </w:t>
+      </w:r>
+      <w:proofErr w:type="spellStart"/>
+      <w:r>
+        <w:rPr>
+          <w:b/>
+          <w:bCs/>
+        </w:rPr>
+        <w:t>Fatface</w:t>
+      </w:r>
+      <w:proofErr w:type="spellEnd"/>
+      <w:r>
+        <w:t>)</w:t>
+      </w:r>
+      <w:r>
+        <w:t>.</w:t>
+      </w:r>
+      <w:r>
+        <w:t xml:space="preserve"> Ubicado debajo del titulo en la </w:t>
+      </w:r>
+      <w:proofErr w:type="spellStart"/>
+      <w:r>
+        <w:t>pparte</w:t>
+      </w:r>
+      <w:proofErr w:type="spellEnd"/>
+      <w:r>
+        <w:t xml:space="preserve"> derecha de la pantalla, al lado de la sección de horario</w:t>
+      </w:r>
+    </w:p>
+    <w:p>
+      <w:pPr>
+        <w:numPr>
+          <w:ilvl w:val="0"/>
+          <w:numId w:val="28"/>
+        </w:numPr>
+      </w:pPr>
+      <w:r>
+        <w:rPr>
+          <w:b/>
+          <w:bCs/>
+        </w:rPr>
         <w:t>Carrusel de imágenes:</w:t>
       </w:r>
       <w:r>
-        <w:t xml:space="preserve"> Muestra fotografías de la cafetería, productos y ambiente.</w:t>
+        <w:t xml:space="preserve"> Muestra</w:t>
+      </w:r>
+      <w:r>
+        <w:t xml:space="preserve"> 4</w:t>
+      </w:r>
+      <w:r>
+        <w:t xml:space="preserve"> fotografías de la cafetería, productos y ambiente.</w:t>
       </w:r>
     </w:p>
     <w:p>
@@ -11063,6 +11532,37 @@
           <w:szCs w:val="32"/>
         </w:rPr>
         <w:t>Pie de Página</w:t>
+      </w:r>
+      <w:r>
+        <w:rPr>
+          <w:b/>
+          <w:bCs/>
+          <w:sz w:val="32"/>
+          <w:szCs w:val="32"/>
+        </w:rPr>
+        <w:t xml:space="preserve"> (</w:t>
+      </w:r>
+      <w:r>
+        <w:t>color marrón oscuro (</w:t>
+      </w:r>
+      <w:r>
+        <w:rPr>
+          <w:b/>
+          <w:bCs/>
+        </w:rPr>
+        <w:t>#703D1C</w:t>
+      </w:r>
+      <w:r>
+        <w:t>)</w:t>
+      </w:r>
+      <w:r>
+        <w:rPr>
+          <w:b/>
+          <w:bCs/>
+          <w:sz w:val="32"/>
+          <w:szCs w:val="32"/>
+        </w:rPr>
+        <w:t>)</w:t>
       </w:r>
     </w:p>
     <w:p>
@@ -11073,23 +11573,98 @@
         </w:numPr>
       </w:pPr>
       <w:r>
-        <w:t>Texto “</w:t>
+        <w:t>Rectángulo redondeado con borde blanco (</w:t>
+      </w:r>
+      <w:r>
+        <w:rPr>
+          <w:b/>
+          <w:bCs/>
+        </w:rPr>
+        <w:t>#FFFFFF</w:t>
+      </w:r>
+      <w:r>
+        <w:t>) que contiene un t</w:t>
+      </w:r>
+      <w:r>
+        <w:t>exto “</w:t>
       </w:r>
       <w:r>
         <w:t>Redes Sociales</w:t>
       </w:r>
       <w:r>
-        <w:t xml:space="preserve">” + íconos de </w:t>
+        <w:t>”</w:t>
+      </w:r>
+      <w:r>
+        <w:t xml:space="preserve"> con tipografía (</w:t>
       </w:r>
       <w:r>
         <w:rPr>
           <w:b/>
           <w:bCs/>
         </w:rPr>
+        <w:t>Poppins</w:t>
+      </w:r>
+      <w:r>
+        <w:t xml:space="preserve">) color </w:t>
+      </w:r>
+      <w:r>
+        <w:t>blanco (</w:t>
+      </w:r>
+      <w:r>
+        <w:rPr>
+          <w:b/>
+          <w:bCs/>
+        </w:rPr>
+        <w:t>#FFFFFF</w:t>
+      </w:r>
+      <w:r>
+        <w:t>)</w:t>
+      </w:r>
+      <w:r>
+        <w:t>, debajo</w:t>
+      </w:r>
+      <w:r>
+        <w:t xml:space="preserve"> íconos de </w:t>
+      </w:r>
+      <w:r>
+        <w:rPr>
+          <w:b/>
+          <w:bCs/>
+        </w:rPr>
         <w:t>3 redes sociales</w:t>
       </w:r>
       <w:r>
+        <w:rPr>
+          <w:b/>
+          <w:bCs/>
+        </w:rPr>
+        <w:t xml:space="preserve"> </w:t>
+      </w:r>
+      <w:r>
+        <w:t>color blanco (</w:t>
+      </w:r>
+      <w:r>
+        <w:rPr>
+          <w:b/>
+          <w:bCs/>
+        </w:rPr>
+        <w:t>#FFFFFF</w:t>
+      </w:r>
+      <w:r>
+        <w:t>)</w:t>
+      </w:r>
+      <w:r>
+        <w:rPr>
+          <w:b/>
+          <w:bCs/>
+        </w:rPr>
+        <w:t xml:space="preserve"> (Facebook, WhatsApp e Instagram)</w:t>
+      </w:r>
+      <w:r>
         <w:t xml:space="preserve"> alineados horizontalmente.</w:t>
+      </w:r>
+      <w:r>
+        <w:t xml:space="preserve"> Todo ubicado en el lado izquierdo de la pantalla.</w:t>
       </w:r>
     </w:p>
     <w:p>
@@ -11100,14 +11675,56 @@
         </w:numPr>
       </w:pPr>
       <w:r>
-        <w:t xml:space="preserve">Texto con enlaces: </w:t>
+        <w:t>Texto</w:t>
+      </w:r>
+      <w:r>
+        <w:t xml:space="preserve"> </w:t>
+      </w:r>
+      <w:r>
+        <w:t>con tipografía (</w:t>
       </w:r>
       <w:r>
         <w:rPr>
           <w:b/>
           <w:bCs/>
         </w:rPr>
+        <w:t>Poppins</w:t>
+      </w:r>
+      <w:r>
+        <w:t>) color blanco (</w:t>
+      </w:r>
+      <w:r>
+        <w:rPr>
+          <w:b/>
+          <w:bCs/>
+        </w:rPr>
+        <w:t>#FFFFFF</w:t>
+      </w:r>
+      <w:r>
+        <w:t>)</w:t>
+      </w:r>
+      <w:r>
+        <w:t xml:space="preserve"> con enlaces</w:t>
+      </w:r>
+      <w:r>
+        <w:t xml:space="preserve"> </w:t>
+      </w:r>
+      <w:r>
+        <w:rPr>
+          <w:b/>
+          <w:bCs/>
+        </w:rPr>
         <w:t>Política de privacidad, Reglamentos, Términos y condiciones.</w:t>
+      </w:r>
+      <w:r>
+        <w:rPr>
+          <w:b/>
+          <w:bCs/>
+        </w:rPr>
+        <w:t xml:space="preserve"> </w:t>
+      </w:r>
+      <w:r>
+        <w:t>Todo ubicado en el lado derecho de la pantalla</w:t>
       </w:r>
     </w:p>
     <w:p>
@@ -11319,6 +11936,7 @@
         </w:numPr>
       </w:pPr>
       <w:r>
+        <w:lastRenderedPageBreak/>
         <w:t>Texto “</w:t>
       </w:r>
       <w:r>
@@ -11483,7 +12101,6 @@
         </w:numPr>
       </w:pPr>
       <w:r>
-        <w:lastRenderedPageBreak/>
         <w:t xml:space="preserve">Dos </w:t>
       </w:r>
       <w:proofErr w:type="spellStart"/>
@@ -11745,6 +12362,7 @@
         </w:numPr>
       </w:pPr>
       <w:r>
+        <w:lastRenderedPageBreak/>
         <w:t>RF03: Sección de promociones con 3 imágenes.</w:t>
       </w:r>
     </w:p>
@@ -11864,7 +12482,6 @@
         </w:numPr>
       </w:pPr>
       <w:r>
-        <w:lastRenderedPageBreak/>
         <w:t>RNF01: Tiempo de carga menor a 3s.</w:t>
       </w:r>
     </w:p>
@@ -12204,6 +12821,7 @@
               <w:ind w:left="0" w:firstLine="0"/>
             </w:pPr>
             <w:r>
+              <w:lastRenderedPageBreak/>
               <w:t>Nombre</w:t>
             </w:r>
             <w:r>
@@ -12423,7 +13041,6 @@
         <w:rPr>
           <w:noProof/>
         </w:rPr>
-        <w:lastRenderedPageBreak/>
         <w:drawing>
           <wp:inline distT="0" distB="0" distL="0" distR="0" wp14:anchorId="10367A54" wp14:editId="14FF9759">
             <wp:extent cx="5619750" cy="3162300"/>
@@ -13472,7 +14089,7 @@
                 <v:stroke joinstyle="miter"/>
                 <v:path gradientshapeok="t" o:connecttype="rect"/>
               </v:shapetype>
-              <v:shape id="Cuadro de texto 2" o:spid="_x0000_s1030" type="#_x0000_t202" style="position:absolute;left:0;text-align:left;margin-left:185.7pt;margin-top:5pt;width:48pt;height:18.75pt;z-index:251667456;visibility:visible;mso-wrap-style:square;mso-width-percent:0;mso-height-percent:0;mso-wrap-distance-left:9pt;mso-wrap-distance-top:3.6pt;mso-wrap-distance-right:9pt;mso-wrap-distance-bottom:3.6pt;mso-position-horizontal:absolute;mso-position-horizontal-relative:text;mso-position-vertical:absolute;mso-position-vertical-relative:text;mso-width-percent:0;mso-height-percent:0;mso-width-relative:margin;mso-height-relative:margin;v-text-anchor:top" o:gfxdata="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">
+              <v:shape id="Cuadro de texto 2" o:spid="_x0000_s1030" type="#_x0000_t202" style="position:absolute;left:0;text-align:left;margin-left:185.7pt;margin-top:5pt;width:48pt;height:18.75pt;z-index:251667456;visibility:visible;mso-wrap-style:square;mso-width-percent:0;mso-height-percent:0;mso-wrap-distance-left:9pt;mso-wrap-distance-top:3.6pt;mso-wrap-distance-right:9pt;mso-wrap-distance-bottom:3.6pt;mso-position-horizontal:absolute;mso-position-horizontal-relative:text;mso-position-vertical:absolute;mso-position-vertical-relative:text;mso-width-percent:0;mso-height-percent:0;mso-width-relative:margin;mso-height-relative:margin;v-text-anchor:top" o:gfxdata="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">
                 <v:textbox>
                   <w:txbxContent>
                     <w:p>
@@ -13637,7 +14254,7 @@
           </mc:Choice>
           <mc:Fallback>
             <w:pict>
-              <v:shape w14:anchorId="57244773" id="_x0000_s1031" type="#_x0000_t202" style="position:absolute;left:0;text-align:left;margin-left:0;margin-top:12.5pt;width:61.5pt;height:24pt;z-index:251669504;visibility:visible;mso-wrap-style:square;mso-width-percent:0;mso-height-percent:0;mso-wrap-distance-left:9pt;mso-wrap-distance-top:3.6pt;mso-wrap-distance-right:9pt;mso-wrap-distance-bottom:3.6pt;mso-position-horizontal:center;mso-position-horizontal-relative:page;mso-position-vertical:absolute;mso-position-vertical-relative:text;mso-width-percent:0;mso-height-percent:0;mso-width-relative:margin;mso-height-relative:margin;v-text-anchor:top" o:gfxdata="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">
+              <v:shape w14:anchorId="57244773" id="_x0000_s1031" type="#_x0000_t202" style="position:absolute;left:0;text-align:left;margin-left:0;margin-top:12.5pt;width:61.5pt;height:24pt;z-index:251669504;visibility:visible;mso-wrap-style:square;mso-width-percent:0;mso-height-percent:0;mso-wrap-distance-left:9pt;mso-wrap-distance-top:3.6pt;mso-wrap-distance-right:9pt;mso-wrap-distance-bottom:3.6pt;mso-position-horizontal:center;mso-position-horizontal-relative:page;mso-position-vertical:absolute;mso-position-vertical-relative:text;mso-width-percent:0;mso-height-percent:0;mso-width-relative:margin;mso-height-relative:margin;v-text-anchor:top" o:gfxdata="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">
                 <v:textbox>
                   <w:txbxContent>
                     <w:p>
@@ -14008,7 +14625,7 @@
           </mc:Choice>
           <mc:Fallback>
             <w:pict>
-              <v:shape w14:anchorId="4907B422" id="_x0000_s1032" type="#_x0000_t202" style="position:absolute;left:0;text-align:left;margin-left:0;margin-top:0;width:93.5pt;height:23pt;z-index:251659264;visibility:visible;mso-wrap-style:square;mso-width-percent:0;mso-height-percent:0;mso-wrap-distance-left:9pt;mso-wrap-distance-top:3.6pt;mso-wrap-distance-right:9pt;mso-wrap-distance-bottom:3.6pt;mso-position-horizontal:center;mso-position-horizontal-relative:page;mso-position-vertical:absolute;mso-position-vertical-relative:text;mso-width-percent:0;mso-height-percent:0;mso-width-relative:margin;mso-height-relative:margin;v-text-anchor:top" o:gfxdata="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">
+              <v:shape w14:anchorId="4907B422" id="_x0000_s1032" type="#_x0000_t202" style="position:absolute;left:0;text-align:left;margin-left:0;margin-top:0;width:93.5pt;height:23pt;z-index:251659264;visibility:visible;mso-wrap-style:square;mso-width-percent:0;mso-height-percent:0;mso-wrap-distance-left:9pt;mso-wrap-distance-top:3.6pt;mso-wrap-distance-right:9pt;mso-wrap-distance-bottom:3.6pt;mso-position-horizontal:center;mso-position-horizontal-relative:page;mso-position-vertical:absolute;mso-position-vertical-relative:text;mso-width-percent:0;mso-height-percent:0;mso-width-relative:margin;mso-height-relative:margin;v-text-anchor:top" o:gfxdata="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">
                 <v:textbox>
                   <w:txbxContent>
                     <w:p>
@@ -14178,7 +14795,7 @@
           </mc:Choice>
           <mc:Fallback>
             <w:pict>
-              <v:shape w14:anchorId="1E701C34" id="_x0000_s1033" type="#_x0000_t202" style="position:absolute;left:0;text-align:left;margin-left:0;margin-top:.75pt;width:92pt;height:22pt;z-index:251661312;visibility:visible;mso-wrap-style:square;mso-width-percent:0;mso-height-percent:0;mso-wrap-distance-left:9pt;mso-wrap-distance-top:3.6pt;mso-wrap-distance-right:9pt;mso-wrap-distance-bottom:3.6pt;mso-position-horizontal:center;mso-position-horizontal-relative:page;mso-position-vertical:absolute;mso-position-vertical-relative:text;mso-width-percent:0;mso-height-percent:0;mso-width-relative:margin;mso-height-relative:margin;v-text-anchor:top" o:gfxdata="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">
+              <v:shape w14:anchorId="1E701C34" id="_x0000_s1033" type="#_x0000_t202" style="position:absolute;left:0;text-align:left;margin-left:0;margin-top:.75pt;width:92pt;height:22pt;z-index:251661312;visibility:visible;mso-wrap-style:square;mso-width-percent:0;mso-height-percent:0;mso-wrap-distance-left:9pt;mso-wrap-distance-top:3.6pt;mso-wrap-distance-right:9pt;mso-wrap-distance-bottom:3.6pt;mso-position-horizontal:center;mso-position-horizontal-relative:page;mso-position-vertical:absolute;mso-position-vertical-relative:text;mso-width-percent:0;mso-height-percent:0;mso-width-relative:margin;mso-height-relative:margin;v-text-anchor:top" o:gfxdata="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">
                 <v:textbox>
                   <w:txbxContent>
                     <w:p>
@@ -14432,7 +15049,7 @@
           </mc:Choice>
           <mc:Fallback>
             <w:pict>
-              <v:shape w14:anchorId="3703A681" id="_x0000_s1034" type="#_x0000_t202" style="position:absolute;left:0;text-align:left;margin-left:376.95pt;margin-top:5.75pt;width:75pt;height:19.5pt;z-index:251663360;visibility:visible;mso-wrap-style:square;mso-width-percent:0;mso-height-percent:0;mso-wrap-distance-left:9pt;mso-wrap-distance-top:3.6pt;mso-wrap-distance-right:9pt;mso-wrap-distance-bottom:3.6pt;mso-position-horizontal:absolute;mso-position-horizontal-relative:text;mso-position-vertical:absolute;mso-position-vertical-relative:text;mso-width-percent:0;mso-height-percent:0;mso-width-relative:margin;mso-height-relative:margin;v-text-anchor:top" o:gfxdata="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">
+              <v:shape w14:anchorId="3703A681" id="_x0000_s1034" type="#_x0000_t202" style="position:absolute;left:0;text-align:left;margin-left:376.95pt;margin-top:5.75pt;width:75pt;height:19.5pt;z-index:251663360;visibility:visible;mso-wrap-style:square;mso-width-percent:0;mso-height-percent:0;mso-wrap-distance-left:9pt;mso-wrap-distance-top:3.6pt;mso-wrap-distance-right:9pt;mso-wrap-distance-bottom:3.6pt;mso-position-horizontal:absolute;mso-position-horizontal-relative:text;mso-position-vertical:absolute;mso-position-vertical-relative:text;mso-width-percent:0;mso-height-percent:0;mso-width-relative:margin;mso-height-relative:margin;v-text-anchor:top" o:gfxdata="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">
                 <v:textbox>
                   <w:txbxContent>
                     <w:p>
@@ -14591,7 +15208,7 @@
           </mc:Choice>
           <mc:Fallback>
             <w:pict>
-              <v:shape w14:anchorId="0A301B1A" id="_x0000_s1035" type="#_x0000_t202" style="position:absolute;left:0;text-align:left;margin-left:314.7pt;margin-top:0;width:63pt;height:110.6pt;z-index:251665408;visibility:visible;mso-wrap-style:square;mso-width-percent:0;mso-height-percent:200;mso-wrap-distance-left:9pt;mso-wrap-distance-top:3.6pt;mso-wrap-distance-right:9pt;mso-wrap-distance-bottom:3.6pt;mso-position-horizontal:absolute;mso-position-horizontal-relative:text;mso-position-vertical:absolute;mso-position-vertical-relative:text;mso-width-percent:0;mso-height-percent:200;mso-width-relative:margin;mso-height-relative:margin;v-text-anchor:top" o:gfxdata="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">
+              <v:shape w14:anchorId="0A301B1A" id="_x0000_s1035" type="#_x0000_t202" style="position:absolute;left:0;text-align:left;margin-left:314.7pt;margin-top:0;width:63pt;height:110.6pt;z-index:251665408;visibility:visible;mso-wrap-style:square;mso-width-percent:0;mso-height-percent:200;mso-wrap-distance-left:9pt;mso-wrap-distance-top:3.6pt;mso-wrap-distance-right:9pt;mso-wrap-distance-bottom:3.6pt;mso-position-horizontal:absolute;mso-position-horizontal-relative:text;mso-position-vertical:absolute;mso-position-vertical-relative:text;mso-width-percent:0;mso-height-percent:200;mso-width-relative:margin;mso-height-relative:margin;v-text-anchor:top" o:gfxdata="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">
                 <v:textbox style="mso-fit-shape-to-text:t">
                   <w:txbxContent>
                     <w:p>
@@ -14710,7 +15327,7 @@
           </mc:Choice>
           <mc:Fallback>
             <w:pict>
-              <v:group w14:anchorId="54C07AA9" id="Group 32139" o:spid="_x0000_s1036" style="width:417.75pt;height:620.8pt;mso-position-horizontal-relative:char;mso-position-vertical-relative:line" coordorigin="17311" coordsize="42916,78844" o:gfxdata="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">
+              <v:group w14:anchorId="54C07AA9" id="Group 32139" o:spid="_x0000_s1036" style="width:417.75pt;height:620.8pt;mso-position-horizontal-relative:char;mso-position-vertical-relative:line" coordorigin="17311" coordsize="42916,78844" o:gfxdata="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">
                 <v:rect id="Rectangle 4852" o:spid="_x0000_s1037" style="position:absolute;left:59679;top:75545;width:549;height:3299;visibility:visible;mso-wrap-style:square;v-text-anchor:top" o:gfxdata="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" filled="f" stroked="f">
                   <v:textbox inset="0,0,0,0">
                     <w:txbxContent>

</xml_diff>